<commit_message>
Added My Info to Checklist Word Document
</commit_message>
<xml_diff>
--- a/proj1_final/doc/Checklist for Project 1.docx
+++ b/proj1_final/doc/Checklist for Project 1.docx
@@ -10,8 +10,6 @@
           <w:szCs w:val="24"/>
         </w:rPr>
       </w:pPr>
-      <w:bookmarkStart w:id="0" w:name="_GoBack"/>
-      <w:bookmarkEnd w:id="0"/>
       <w:r>
         <w:rPr>
           <w:noProof/>
@@ -316,23 +314,21 @@
         </w:rPr>
         <w:t xml:space="preserve"> = </w:t>
       </w:r>
-      <w:proofErr w:type="gramStart"/>
       <w:r>
         <w:rPr>
           <w:sz w:val="24"/>
           <w:szCs w:val="24"/>
           <w:highlight w:val="yellow"/>
         </w:rPr>
-        <w:t>(.group</w:t>
-      </w:r>
-      <w:proofErr w:type="gramEnd"/>
+        <w:t>(.group(</w:t>
+      </w:r>
       <w:r>
         <w:rPr>
           <w:sz w:val="24"/>
           <w:szCs w:val="24"/>
           <w:highlight w:val="yellow"/>
         </w:rPr>
-        <w:t>(</w:t>
+        <w:t>{Rob Chesser : Michael Bell : Adam Durar: Regina Foster}</w:t>
       </w:r>
       <w:r>
         <w:rPr>
@@ -340,243 +336,211 @@
           <w:szCs w:val="24"/>
           <w:highlight w:val="yellow"/>
         </w:rPr>
-        <w:t xml:space="preserve">{Rob Chesser : Michael Bell : Adam </w:t>
+        <w:t>)).style</w:t>
+      </w:r>
+    </w:p>
+    <w:p>
+      <w:pPr>
+        <w:rPr>
+          <w:sz w:val="24"/>
+          <w:szCs w:val="24"/>
+        </w:rPr>
+      </w:pPr>
+      <w:r>
+        <w:rPr>
+          <w:b/>
+          <w:sz w:val="24"/>
+          <w:szCs w:val="24"/>
+          <w:highlight w:val="yellow"/>
+        </w:rPr>
+        <w:t>* [ ]</w:t>
+      </w:r>
+      <w:r>
+        <w:rPr>
+          <w:sz w:val="24"/>
+          <w:szCs w:val="24"/>
+        </w:rPr>
+        <w:t xml:space="preserve"> </w:t>
+      </w:r>
+      <w:r>
+        <w:rPr>
+          <w:sz w:val="24"/>
+          <w:szCs w:val="24"/>
+        </w:rPr>
+        <w:t xml:space="preserve"> D</w:t>
+      </w:r>
+      <w:r>
+        <w:rPr>
+          <w:sz w:val="24"/>
+          <w:szCs w:val="24"/>
+        </w:rPr>
+        <w:t>escribe the core message or hypothesis for your project.</w:t>
+      </w:r>
+    </w:p>
+    <w:p>
+      <w:pPr>
+        <w:spacing w:after="0"/>
+        <w:rPr>
+          <w:sz w:val="24"/>
+          <w:szCs w:val="24"/>
+        </w:rPr>
+      </w:pPr>
+      <w:r>
+        <w:rPr>
+          <w:sz w:val="24"/>
+          <w:szCs w:val="24"/>
+        </w:rPr>
+        <w:t>Topic Selection</w:t>
+      </w:r>
+    </w:p>
+    <w:p>
+      <w:pPr>
+        <w:spacing w:after="0"/>
+        <w:rPr>
+          <w:sz w:val="24"/>
+          <w:szCs w:val="24"/>
+        </w:rPr>
+      </w:pPr>
+      <w:r>
+        <w:rPr>
+          <w:sz w:val="24"/>
+          <w:szCs w:val="24"/>
+        </w:rPr>
+        <w:t xml:space="preserve">The group decided on the topic of “Wine” in general with curiosity to know more about particular aspects of the </w:t>
+      </w:r>
+      <w:r>
+        <w:rPr>
+          <w:sz w:val="24"/>
+          <w:szCs w:val="24"/>
+        </w:rPr>
+        <w:t xml:space="preserve">wine </w:t>
+      </w:r>
+      <w:r>
+        <w:rPr>
+          <w:sz w:val="24"/>
+          <w:szCs w:val="24"/>
+        </w:rPr>
+        <w:t xml:space="preserve">industry such as: consumer preference, </w:t>
       </w:r>
       <w:proofErr w:type="spellStart"/>
       <w:r>
         <w:rPr>
           <w:sz w:val="24"/>
           <w:szCs w:val="24"/>
+        </w:rPr>
+        <w:t>flavor</w:t>
+      </w:r>
+      <w:proofErr w:type="spellEnd"/>
+      <w:r>
+        <w:rPr>
+          <w:sz w:val="24"/>
+          <w:szCs w:val="24"/>
+        </w:rPr>
+        <w:t xml:space="preserve"> ranking, production locations,</w:t>
+      </w:r>
+      <w:r>
+        <w:rPr>
+          <w:sz w:val="24"/>
+          <w:szCs w:val="24"/>
+        </w:rPr>
+        <w:t xml:space="preserve"> highest rated wine with the lowest price (best value),</w:t>
+      </w:r>
+      <w:r>
+        <w:rPr>
+          <w:sz w:val="24"/>
+          <w:szCs w:val="24"/>
+        </w:rPr>
+        <w:t xml:space="preserve"> and industry sales to assess average cost per bottle in relation to preference, quality, and winery location. </w:t>
+      </w:r>
+    </w:p>
+    <w:p>
+      <w:pPr>
+        <w:rPr>
+          <w:sz w:val="24"/>
+          <w:szCs w:val="24"/>
+        </w:rPr>
+      </w:pPr>
+    </w:p>
+    <w:p>
+      <w:pPr>
+        <w:rPr>
+          <w:b/>
+          <w:sz w:val="24"/>
+          <w:szCs w:val="24"/>
+        </w:rPr>
+      </w:pPr>
+      <w:r>
+        <w:rPr>
+          <w:b/>
+          <w:sz w:val="24"/>
+          <w:szCs w:val="24"/>
           <w:highlight w:val="yellow"/>
         </w:rPr>
-        <w:t>Durar</w:t>
+        <w:t>## Project Proposal</w:t>
+      </w:r>
+    </w:p>
+    <w:p>
+      <w:pPr>
+        <w:rPr>
+          <w:sz w:val="24"/>
+          <w:szCs w:val="24"/>
+        </w:rPr>
+      </w:pPr>
+      <w:r>
+        <w:rPr>
+          <w:b/>
+          <w:sz w:val="24"/>
+          <w:szCs w:val="24"/>
+          <w:highlight w:val="yellow"/>
+        </w:rPr>
+        <w:t>*[ ]</w:t>
+      </w:r>
+      <w:r>
+        <w:rPr>
+          <w:sz w:val="24"/>
+          <w:szCs w:val="24"/>
+        </w:rPr>
+        <w:t xml:space="preserve"> Describe the questions you and your group found interesting, and what motivated you to answer them</w:t>
+      </w:r>
+    </w:p>
+    <w:p>
+      <w:pPr>
+        <w:spacing w:after="0"/>
+        <w:rPr>
+          <w:sz w:val="24"/>
+          <w:szCs w:val="24"/>
+        </w:rPr>
+      </w:pPr>
+      <w:r>
+        <w:rPr>
+          <w:sz w:val="24"/>
+          <w:szCs w:val="24"/>
+        </w:rPr>
+        <w:t xml:space="preserve">Concept </w:t>
+      </w:r>
+      <w:r>
+        <w:rPr>
+          <w:sz w:val="24"/>
+          <w:szCs w:val="24"/>
+        </w:rPr>
+        <w:t xml:space="preserve">on “How to  </w:t>
+      </w:r>
+      <w:proofErr w:type="spellStart"/>
+      <w:r>
+        <w:rPr>
+          <w:sz w:val="24"/>
+          <w:szCs w:val="24"/>
+        </w:rPr>
+        <w:t>A</w:t>
+      </w:r>
+      <w:r>
+        <w:rPr>
+          <w:sz w:val="24"/>
+          <w:szCs w:val="24"/>
+        </w:rPr>
+        <w:t>nalyze</w:t>
       </w:r>
       <w:proofErr w:type="spellEnd"/>
-      <w:r>
-        <w:rPr>
-          <w:sz w:val="24"/>
-          <w:szCs w:val="24"/>
-          <w:highlight w:val="yellow"/>
-        </w:rPr>
-        <w:t>: Regina Foster}</w:t>
-      </w:r>
-      <w:r>
-        <w:rPr>
-          <w:sz w:val="24"/>
-          <w:szCs w:val="24"/>
-          <w:highlight w:val="yellow"/>
-        </w:rPr>
-        <w:t>)).style</w:t>
-      </w:r>
-    </w:p>
-    <w:p>
-      <w:pPr>
-        <w:rPr>
-          <w:sz w:val="24"/>
-          <w:szCs w:val="24"/>
-        </w:rPr>
-      </w:pPr>
-      <w:r>
-        <w:rPr>
-          <w:b/>
-          <w:sz w:val="24"/>
-          <w:szCs w:val="24"/>
-          <w:highlight w:val="yellow"/>
-        </w:rPr>
-        <w:t xml:space="preserve">* </w:t>
-      </w:r>
-      <w:proofErr w:type="gramStart"/>
-      <w:r>
-        <w:rPr>
-          <w:b/>
-          <w:sz w:val="24"/>
-          <w:szCs w:val="24"/>
-          <w:highlight w:val="yellow"/>
-        </w:rPr>
-        <w:t>[ ]</w:t>
-      </w:r>
-      <w:proofErr w:type="gramEnd"/>
-      <w:r>
-        <w:rPr>
-          <w:sz w:val="24"/>
-          <w:szCs w:val="24"/>
-        </w:rPr>
-        <w:t xml:space="preserve"> </w:t>
-      </w:r>
-      <w:r>
-        <w:rPr>
-          <w:sz w:val="24"/>
-          <w:szCs w:val="24"/>
-        </w:rPr>
-        <w:t xml:space="preserve"> D</w:t>
-      </w:r>
-      <w:r>
-        <w:rPr>
-          <w:sz w:val="24"/>
-          <w:szCs w:val="24"/>
-        </w:rPr>
-        <w:t>escribe the core message or hypothesis for your project.</w:t>
-      </w:r>
-    </w:p>
-    <w:p>
-      <w:pPr>
-        <w:spacing w:after="0"/>
-        <w:rPr>
-          <w:sz w:val="24"/>
-          <w:szCs w:val="24"/>
-        </w:rPr>
-      </w:pPr>
-      <w:r>
-        <w:rPr>
-          <w:sz w:val="24"/>
-          <w:szCs w:val="24"/>
-        </w:rPr>
-        <w:t>Topic Selection</w:t>
-      </w:r>
-    </w:p>
-    <w:p>
-      <w:pPr>
-        <w:spacing w:after="0"/>
-        <w:rPr>
-          <w:sz w:val="24"/>
-          <w:szCs w:val="24"/>
-        </w:rPr>
-      </w:pPr>
-      <w:r>
-        <w:rPr>
-          <w:sz w:val="24"/>
-          <w:szCs w:val="24"/>
-        </w:rPr>
-        <w:t xml:space="preserve">The group decided on the topic of “Wine” in general with curiosity to know more about particular aspects of the </w:t>
-      </w:r>
-      <w:r>
-        <w:rPr>
-          <w:sz w:val="24"/>
-          <w:szCs w:val="24"/>
-        </w:rPr>
-        <w:t xml:space="preserve">wine </w:t>
-      </w:r>
-      <w:r>
-        <w:rPr>
-          <w:sz w:val="24"/>
-          <w:szCs w:val="24"/>
-        </w:rPr>
-        <w:t xml:space="preserve">industry such as: consumer preference, </w:t>
-      </w:r>
-      <w:proofErr w:type="spellStart"/>
-      <w:r>
-        <w:rPr>
-          <w:sz w:val="24"/>
-          <w:szCs w:val="24"/>
-        </w:rPr>
-        <w:t>flavor</w:t>
-      </w:r>
-      <w:proofErr w:type="spellEnd"/>
-      <w:r>
-        <w:rPr>
-          <w:sz w:val="24"/>
-          <w:szCs w:val="24"/>
-        </w:rPr>
-        <w:t xml:space="preserve"> ranking, production locations, and industry sales to assess average cost per bottle in relation to preference, quality, and winery location. </w:t>
-      </w:r>
-    </w:p>
-    <w:p>
-      <w:pPr>
-        <w:rPr>
-          <w:sz w:val="24"/>
-          <w:szCs w:val="24"/>
-        </w:rPr>
-      </w:pPr>
-    </w:p>
-    <w:p>
-      <w:pPr>
-        <w:rPr>
-          <w:b/>
-          <w:sz w:val="24"/>
-          <w:szCs w:val="24"/>
-        </w:rPr>
-      </w:pPr>
-      <w:r>
-        <w:rPr>
-          <w:b/>
-          <w:sz w:val="24"/>
-          <w:szCs w:val="24"/>
-          <w:highlight w:val="yellow"/>
-        </w:rPr>
-        <w:t>## Project Proposal</w:t>
-      </w:r>
-    </w:p>
-    <w:p>
-      <w:pPr>
-        <w:rPr>
-          <w:sz w:val="24"/>
-          <w:szCs w:val="24"/>
-        </w:rPr>
-      </w:pPr>
-      <w:r>
-        <w:rPr>
-          <w:b/>
-          <w:sz w:val="24"/>
-          <w:szCs w:val="24"/>
-          <w:highlight w:val="yellow"/>
-        </w:rPr>
-        <w:t>*[ ]</w:t>
-      </w:r>
-      <w:r>
-        <w:rPr>
-          <w:sz w:val="24"/>
-          <w:szCs w:val="24"/>
-        </w:rPr>
-        <w:t xml:space="preserve"> Describe the questions you and your group found interesting, and what motivated you to answer them</w:t>
-      </w:r>
-    </w:p>
-    <w:p>
-      <w:pPr>
-        <w:spacing w:after="0"/>
-        <w:rPr>
-          <w:sz w:val="24"/>
-          <w:szCs w:val="24"/>
-        </w:rPr>
-      </w:pPr>
-      <w:r>
-        <w:rPr>
-          <w:sz w:val="24"/>
-          <w:szCs w:val="24"/>
-        </w:rPr>
-        <w:t xml:space="preserve">Concept </w:t>
-      </w:r>
-      <w:r>
-        <w:rPr>
-          <w:sz w:val="24"/>
-          <w:szCs w:val="24"/>
-        </w:rPr>
-        <w:t xml:space="preserve">on “How </w:t>
-      </w:r>
-      <w:proofErr w:type="gramStart"/>
-      <w:r>
-        <w:rPr>
-          <w:sz w:val="24"/>
-          <w:szCs w:val="24"/>
-        </w:rPr>
-        <w:t xml:space="preserve">to  </w:t>
-      </w:r>
-      <w:proofErr w:type="spellStart"/>
-      <w:r>
-        <w:rPr>
-          <w:sz w:val="24"/>
-          <w:szCs w:val="24"/>
-        </w:rPr>
-        <w:t>A</w:t>
-      </w:r>
-      <w:r>
-        <w:rPr>
-          <w:sz w:val="24"/>
-          <w:szCs w:val="24"/>
-        </w:rPr>
-        <w:t>nalyze</w:t>
-      </w:r>
-      <w:proofErr w:type="spellEnd"/>
-      <w:proofErr w:type="gramEnd"/>
       <w:r>
         <w:rPr>
           <w:sz w:val="24"/>
@@ -825,7 +789,6 @@
               <w:t>f being a “</w:t>
             </w:r>
             <w:proofErr w:type="spellStart"/>
-            <w:proofErr w:type="gramStart"/>
             <w:r>
               <w:rPr>
                 <w:sz w:val="24"/>
@@ -834,7 +797,6 @@
               <w:t>good”wine</w:t>
             </w:r>
             <w:proofErr w:type="spellEnd"/>
-            <w:proofErr w:type="gramEnd"/>
             <w:r>
               <w:rPr>
                 <w:sz w:val="24"/>
@@ -1318,7 +1280,6 @@
               <w:t>f being a “</w:t>
             </w:r>
             <w:proofErr w:type="spellStart"/>
-            <w:proofErr w:type="gramStart"/>
             <w:r>
               <w:rPr>
                 <w:sz w:val="24"/>
@@ -1327,7 +1288,6 @@
               <w:t>good”wine</w:t>
             </w:r>
             <w:proofErr w:type="spellEnd"/>
-            <w:proofErr w:type="gramEnd"/>
             <w:r>
               <w:rPr>
                 <w:sz w:val="24"/>
@@ -1617,18 +1577,65 @@
               <w:spacing w:after="0"/>
               <w:ind w:left="357"/>
               <w:rPr>
+                <w:sz w:val="24"/>
+                <w:szCs w:val="24"/>
+              </w:rPr>
+            </w:pPr>
+            <w:r>
+              <w:rPr>
+                <w:sz w:val="24"/>
+                <w:szCs w:val="24"/>
+              </w:rPr>
+              <w:t>based on the data available?</w:t>
+            </w:r>
+          </w:p>
+          <w:p>
+            <w:pPr>
+              <w:spacing w:after="0"/>
+              <w:ind w:left="357"/>
+              <w:rPr>
                 <w:b/>
                 <w:sz w:val="24"/>
                 <w:szCs w:val="24"/>
                 <w:u w:val="single"/>
               </w:rPr>
             </w:pPr>
-            <w:r>
-              <w:rPr>
-                <w:sz w:val="24"/>
-                <w:szCs w:val="24"/>
-              </w:rPr>
-              <w:t>based on the data available?</w:t>
+          </w:p>
+          <w:p>
+            <w:pPr>
+              <w:spacing w:after="0"/>
+              <w:rPr>
+                <w:b/>
+                <w:sz w:val="24"/>
+                <w:szCs w:val="24"/>
+                <w:u w:val="single"/>
+              </w:rPr>
+            </w:pPr>
+          </w:p>
+          <w:p>
+            <w:pPr>
+              <w:spacing w:after="0"/>
+              <w:rPr>
+                <w:bCs/>
+                <w:sz w:val="24"/>
+                <w:szCs w:val="24"/>
+              </w:rPr>
+            </w:pPr>
+            <w:r>
+              <w:rPr>
+                <w:bCs/>
+                <w:sz w:val="24"/>
+                <w:szCs w:val="24"/>
+              </w:rPr>
+              <w:t xml:space="preserve">5. </w:t>
+            </w:r>
+            <w:r>
+              <w:rPr>
+                <w:bCs/>
+                <w:sz w:val="24"/>
+                <w:szCs w:val="24"/>
+              </w:rPr>
+              <w:t xml:space="preserve"> What wines give you the best overall value based on their rating vs. their price?</w:t>
             </w:r>
           </w:p>
         </w:tc>
@@ -2047,6 +2054,72 @@
               <w:t xml:space="preserve"> ‘Average Price per Bottle’ based on ‘U.S. Wine Production’ and ‘U.S Wine Sales’ volumes </w:t>
             </w:r>
           </w:p>
+          <w:p>
+            <w:pPr>
+              <w:spacing w:after="0"/>
+              <w:rPr>
+                <w:b/>
+                <w:sz w:val="24"/>
+                <w:szCs w:val="24"/>
+                <w:u w:val="single"/>
+              </w:rPr>
+            </w:pPr>
+          </w:p>
+          <w:p>
+            <w:pPr>
+              <w:spacing w:after="0"/>
+              <w:rPr>
+                <w:b/>
+                <w:sz w:val="24"/>
+                <w:szCs w:val="24"/>
+                <w:u w:val="single"/>
+              </w:rPr>
+            </w:pPr>
+          </w:p>
+          <w:p>
+            <w:pPr>
+              <w:spacing w:after="0"/>
+              <w:rPr>
+                <w:bCs/>
+                <w:sz w:val="24"/>
+                <w:szCs w:val="24"/>
+              </w:rPr>
+            </w:pPr>
+            <w:r>
+              <w:rPr>
+                <w:bCs/>
+                <w:sz w:val="24"/>
+                <w:szCs w:val="24"/>
+              </w:rPr>
+              <w:t xml:space="preserve">5. </w:t>
+            </w:r>
+            <w:r>
+              <w:rPr>
+                <w:bCs/>
+                <w:sz w:val="24"/>
+                <w:szCs w:val="24"/>
+              </w:rPr>
+              <w:t xml:space="preserve">Created metric to </w:t>
+            </w:r>
+            <w:proofErr w:type="spellStart"/>
+            <w:r>
+              <w:rPr>
+                <w:bCs/>
+                <w:sz w:val="24"/>
+                <w:szCs w:val="24"/>
+              </w:rPr>
+              <w:t>analyze</w:t>
+            </w:r>
+            <w:proofErr w:type="spellEnd"/>
+            <w:r>
+              <w:rPr>
+                <w:bCs/>
+                <w:sz w:val="24"/>
+                <w:szCs w:val="24"/>
+              </w:rPr>
+              <w:t xml:space="preserve"> value for the top rated wines (96-100 ratings) by taking the rating mines the price (called this “Bank For Buck Score”)</w:t>
+            </w:r>
+          </w:p>
         </w:tc>
       </w:tr>
     </w:tbl>
@@ -2413,20 +2486,23 @@
     <w:tbl>
       <w:tblPr>
         <w:tblStyle w:val="TableGrid"/>
-        <w:tblW w:w="14305" w:type="dxa"/>
+        <w:tblW w:w="14377" w:type="dxa"/>
         <w:tblLayout w:type="fixed"/>
         <w:tblLook w:val="04A0" w:firstRow="1" w:lastRow="0" w:firstColumn="1" w:lastColumn="0" w:noHBand="0" w:noVBand="1"/>
       </w:tblPr>
       <w:tblGrid>
-        <w:gridCol w:w="1435"/>
-        <w:gridCol w:w="5130"/>
-        <w:gridCol w:w="2610"/>
-        <w:gridCol w:w="5130"/>
+        <w:gridCol w:w="1442"/>
+        <w:gridCol w:w="5156"/>
+        <w:gridCol w:w="2623"/>
+        <w:gridCol w:w="5156"/>
       </w:tblGrid>
       <w:tr>
+        <w:trPr>
+          <w:trHeight w:val="298"/>
+        </w:trPr>
         <w:tc>
           <w:tcPr>
-            <w:tcW w:w="1435" w:type="dxa"/>
+            <w:tcW w:w="1442" w:type="dxa"/>
           </w:tcPr>
           <w:p>
             <w:pPr>
@@ -2449,7 +2525,7 @@
         </w:tc>
         <w:tc>
           <w:tcPr>
-            <w:tcW w:w="5130" w:type="dxa"/>
+            <w:tcW w:w="5156" w:type="dxa"/>
           </w:tcPr>
           <w:p>
             <w:pPr>
@@ -2474,7 +2550,7 @@
         </w:tc>
         <w:tc>
           <w:tcPr>
-            <w:tcW w:w="2610" w:type="dxa"/>
+            <w:tcW w:w="2623" w:type="dxa"/>
           </w:tcPr>
           <w:p>
             <w:pPr>
@@ -2499,7 +2575,7 @@
         </w:tc>
         <w:tc>
           <w:tcPr>
-            <w:tcW w:w="5130" w:type="dxa"/>
+            <w:tcW w:w="5156" w:type="dxa"/>
           </w:tcPr>
           <w:p>
             <w:pPr>
@@ -2522,9 +2598,12 @@
         </w:tc>
       </w:tr>
       <w:tr>
+        <w:trPr>
+          <w:trHeight w:val="880"/>
+        </w:trPr>
         <w:tc>
           <w:tcPr>
-            <w:tcW w:w="1435" w:type="dxa"/>
+            <w:tcW w:w="1442" w:type="dxa"/>
           </w:tcPr>
           <w:p>
             <w:pPr>
@@ -2539,13 +2618,14 @@
                 <w:sz w:val="24"/>
                 <w:szCs w:val="24"/>
               </w:rPr>
+              <w:lastRenderedPageBreak/>
               <w:t>1</w:t>
             </w:r>
           </w:p>
         </w:tc>
         <w:tc>
           <w:tcPr>
-            <w:tcW w:w="5130" w:type="dxa"/>
+            <w:tcW w:w="5156" w:type="dxa"/>
             <w:shd w:val="clear" w:color="auto" w:fill="auto"/>
           </w:tcPr>
           <w:p>
@@ -2564,11 +2644,54 @@
               </w:rPr>
               <w:t>winemag_all_row.csv</w:t>
             </w:r>
+          </w:p>
+          <w:p>
+            <w:pPr>
+              <w:rPr>
+                <w:rFonts w:cstheme="minorHAnsi"/>
+                <w:sz w:val="24"/>
+                <w:szCs w:val="24"/>
+              </w:rPr>
+            </w:pPr>
+          </w:p>
+          <w:p>
+            <w:pPr>
+              <w:rPr>
+                <w:rFonts w:cstheme="minorHAnsi"/>
+                <w:sz w:val="24"/>
+                <w:szCs w:val="24"/>
+              </w:rPr>
+            </w:pPr>
+            <w:r>
+              <w:rPr>
+                <w:rFonts w:cstheme="minorHAnsi"/>
+                <w:sz w:val="24"/>
+                <w:szCs w:val="24"/>
+              </w:rPr>
+              <w:t>winemag_reviews_v2</w:t>
+            </w:r>
+            <w:r>
+              <w:rPr>
+                <w:rFonts w:cstheme="minorHAnsi"/>
+                <w:sz w:val="24"/>
+                <w:szCs w:val="24"/>
+              </w:rPr>
+              <w:t xml:space="preserve">.csv </w:t>
+            </w:r>
+          </w:p>
+          <w:p>
+            <w:pPr>
+              <w:rPr>
+                <w:rFonts w:cstheme="minorHAnsi"/>
+                <w:sz w:val="24"/>
+                <w:szCs w:val="24"/>
+              </w:rPr>
+            </w:pPr>
           </w:p>
         </w:tc>
         <w:tc>
           <w:tcPr>
-            <w:tcW w:w="2610" w:type="dxa"/>
+            <w:tcW w:w="2623" w:type="dxa"/>
           </w:tcPr>
           <w:p>
             <w:pPr>
@@ -2588,7 +2711,7 @@
         </w:tc>
         <w:tc>
           <w:tcPr>
-            <w:tcW w:w="5130" w:type="dxa"/>
+            <w:tcW w:w="5156" w:type="dxa"/>
           </w:tcPr>
           <w:p>
             <w:pPr>
@@ -2622,12 +2745,43 @@
               </w:rPr>
             </w:pPr>
           </w:p>
+          <w:p>
+            <w:pPr>
+              <w:rPr>
+                <w:sz w:val="24"/>
+                <w:szCs w:val="24"/>
+              </w:rPr>
+            </w:pPr>
+            <w:hyperlink r:id="rId7" w:history="1">
+              <w:r>
+                <w:rPr>
+                  <w:rStyle w:val="Hyperlink"/>
+                  <w:sz w:val="24"/>
+                  <w:szCs w:val="24"/>
+                </w:rPr>
+                <w:t>https://www.kaggle.com/zynicide/wine-reviews</w:t>
+              </w:r>
+            </w:hyperlink>
+          </w:p>
+          <w:p>
+            <w:pPr>
+              <w:rPr>
+                <w:sz w:val="24"/>
+                <w:szCs w:val="24"/>
+              </w:rPr>
+            </w:pPr>
+            <w:bookmarkStart w:id="0" w:name="_GoBack"/>
+            <w:bookmarkEnd w:id="0"/>
+          </w:p>
         </w:tc>
       </w:tr>
       <w:tr>
+        <w:trPr>
+          <w:trHeight w:val="1100"/>
+        </w:trPr>
         <w:tc>
           <w:tcPr>
-            <w:tcW w:w="1435" w:type="dxa"/>
+            <w:tcW w:w="1442" w:type="dxa"/>
           </w:tcPr>
           <w:p>
             <w:pPr>
@@ -2642,14 +2796,13 @@
                 <w:sz w:val="24"/>
                 <w:szCs w:val="24"/>
               </w:rPr>
-              <w:lastRenderedPageBreak/>
               <w:t>2</w:t>
             </w:r>
           </w:p>
         </w:tc>
         <w:tc>
           <w:tcPr>
-            <w:tcW w:w="5130" w:type="dxa"/>
+            <w:tcW w:w="5156" w:type="dxa"/>
           </w:tcPr>
           <w:p>
             <w:pPr>
@@ -2669,7 +2822,7 @@
         </w:tc>
         <w:tc>
           <w:tcPr>
-            <w:tcW w:w="2610" w:type="dxa"/>
+            <w:tcW w:w="2623" w:type="dxa"/>
           </w:tcPr>
           <w:p>
             <w:pPr>
@@ -2703,7 +2856,7 @@
         </w:tc>
         <w:tc>
           <w:tcPr>
-            <w:tcW w:w="5130" w:type="dxa"/>
+            <w:tcW w:w="5156" w:type="dxa"/>
           </w:tcPr>
           <w:p>
             <w:pPr>
@@ -2713,7 +2866,7 @@
                 <w:rFonts w:ascii="Calisto MT" w:hAnsi="Calisto MT"/>
               </w:rPr>
             </w:pPr>
-            <w:hyperlink r:id="rId7" w:history="1">
+            <w:hyperlink r:id="rId8" w:history="1">
               <w:r>
                 <w:rPr>
                   <w:rFonts w:ascii="Calisto MT" w:hAnsi="Calisto MT"/>
@@ -2736,9 +2889,12 @@
         </w:tc>
       </w:tr>
       <w:tr>
+        <w:trPr>
+          <w:trHeight w:val="3066"/>
+        </w:trPr>
         <w:tc>
           <w:tcPr>
-            <w:tcW w:w="1435" w:type="dxa"/>
+            <w:tcW w:w="1442" w:type="dxa"/>
           </w:tcPr>
           <w:p>
             <w:pPr>
@@ -2759,7 +2915,7 @@
         </w:tc>
         <w:tc>
           <w:tcPr>
-            <w:tcW w:w="5130" w:type="dxa"/>
+            <w:tcW w:w="5156" w:type="dxa"/>
           </w:tcPr>
           <w:p>
             <w:pPr>
@@ -2769,7 +2925,7 @@
                 <w:szCs w:val="24"/>
               </w:rPr>
             </w:pPr>
-            <w:hyperlink r:id="rId8" w:tgtFrame="_blank" w:history="1">
+            <w:hyperlink r:id="rId9" w:tgtFrame="_blank" w:history="1">
               <w:r>
                 <w:rPr>
                   <w:rStyle w:val="itemname"/>
@@ -2842,7 +2998,7 @@
                 <w:szCs w:val="24"/>
               </w:rPr>
             </w:pPr>
-            <w:hyperlink r:id="rId9" w:tgtFrame="_blank" w:history="1">
+            <w:hyperlink r:id="rId10" w:tgtFrame="_blank" w:history="1">
               <w:r>
                 <w:rPr>
                   <w:rStyle w:val="itemname"/>
@@ -2873,7 +3029,7 @@
         </w:tc>
         <w:tc>
           <w:tcPr>
-            <w:tcW w:w="2610" w:type="dxa"/>
+            <w:tcW w:w="2623" w:type="dxa"/>
           </w:tcPr>
           <w:p>
             <w:pPr>
@@ -2972,7 +3128,7 @@
         </w:tc>
         <w:tc>
           <w:tcPr>
-            <w:tcW w:w="5130" w:type="dxa"/>
+            <w:tcW w:w="5156" w:type="dxa"/>
           </w:tcPr>
           <w:p>
             <w:pPr>
@@ -2980,7 +3136,7 @@
                 <w:szCs w:val="24"/>
               </w:rPr>
             </w:pPr>
-            <w:hyperlink r:id="rId10" w:history="1">
+            <w:hyperlink r:id="rId11" w:history="1">
               <w:r>
                 <w:rPr>
                   <w:rStyle w:val="Hyperlink"/>
@@ -3015,7 +3171,7 @@
           </w:p>
           <w:p/>
           <w:p>
-            <w:hyperlink r:id="rId11" w:history="1">
+            <w:hyperlink r:id="rId12" w:history="1">
               <w:r>
                 <w:rPr>
                   <w:rStyle w:val="Hyperlink"/>
@@ -3036,7 +3192,7 @@
                 <w:u w:val="single"/>
               </w:rPr>
             </w:pPr>
-            <w:hyperlink r:id="rId12" w:history="1">
+            <w:hyperlink r:id="rId13" w:history="1">
               <w:r>
                 <w:rPr>
                   <w:rFonts w:ascii="Calisto MT" w:hAnsi="Calisto MT"/>
@@ -3058,9 +3214,12 @@
         </w:tc>
       </w:tr>
       <w:tr>
+        <w:trPr>
+          <w:trHeight w:val="1100"/>
+        </w:trPr>
         <w:tc>
           <w:tcPr>
-            <w:tcW w:w="1435" w:type="dxa"/>
+            <w:tcW w:w="1442" w:type="dxa"/>
           </w:tcPr>
           <w:p>
             <w:pPr>
@@ -3090,7 +3249,7 @@
         </w:tc>
         <w:tc>
           <w:tcPr>
-            <w:tcW w:w="5130" w:type="dxa"/>
+            <w:tcW w:w="5156" w:type="dxa"/>
           </w:tcPr>
           <w:p>
             <w:pPr>
@@ -3128,7 +3287,7 @@
         </w:tc>
         <w:tc>
           <w:tcPr>
-            <w:tcW w:w="2610" w:type="dxa"/>
+            <w:tcW w:w="2623" w:type="dxa"/>
           </w:tcPr>
           <w:p>
             <w:pPr>
@@ -3164,7 +3323,7 @@
         </w:tc>
         <w:tc>
           <w:tcPr>
-            <w:tcW w:w="5130" w:type="dxa"/>
+            <w:tcW w:w="5156" w:type="dxa"/>
           </w:tcPr>
           <w:p>
             <w:pPr>
@@ -3179,10 +3338,11 @@
             <w:pPr>
               <w:rPr>
                 <w:rFonts w:ascii="Calisto MT" w:hAnsi="Calisto MT"/>
+                <w:color w:val="0000FF"/>
                 <w:u w:val="single"/>
               </w:rPr>
             </w:pPr>
-            <w:hyperlink r:id="rId13" w:history="1">
+            <w:hyperlink r:id="rId14" w:history="1">
               <w:r>
                 <w:rPr>
                   <w:rStyle w:val="Hyperlink"/>
@@ -3479,6 +3639,7 @@
           <w:sz w:val="24"/>
           <w:szCs w:val="24"/>
         </w:rPr>
+        <w:lastRenderedPageBreak/>
         <w:t>The cleaned data was used to calculate the average wine score for each country producing wine and graphed by country vs wine score.</w:t>
       </w:r>
     </w:p>
@@ -3563,7 +3724,6 @@
           <w:sz w:val="24"/>
           <w:szCs w:val="24"/>
         </w:rPr>
-        <w:lastRenderedPageBreak/>
         <w:t>The numbers samples per country/state were not consistent</w:t>
       </w:r>
     </w:p>
@@ -5426,8 +5586,11 @@
     <w:lsdException w:name="Table 3D effects 3" w:semiHidden="1" w:unhideWhenUsed="1"/>
     <w:lsdException w:name="Table Contemporary" w:semiHidden="1" w:unhideWhenUsed="1"/>
     <w:lsdException w:name="Table Elegant" w:semiHidden="1" w:unhideWhenUsed="1"/>
+    <w:lsdException w:name="Table Professional" w:semiHidden="1" w:unhideWhenUsed="1"/>
     <w:lsdException w:name="Table Subtle 1" w:semiHidden="1" w:unhideWhenUsed="1"/>
     <w:lsdException w:name="Table Subtle 2" w:semiHidden="1" w:unhideWhenUsed="1"/>
+    <w:lsdException w:name="Table Web 1" w:semiHidden="1" w:unhideWhenUsed="1"/>
+    <w:lsdException w:name="Table Web 2" w:semiHidden="1" w:unhideWhenUsed="1"/>
     <w:lsdException w:name="Table Web 3" w:semiHidden="1" w:unhideWhenUsed="1"/>
     <w:lsdException w:name="Balloon Text" w:semiHidden="1" w:unhideWhenUsed="1"/>
     <w:lsdException w:name="Table Grid" w:uiPriority="39"/>
@@ -5731,6 +5894,18 @@
     <w:basedOn w:val="DefaultParagraphFont"/>
     <w:rsid w:val="00FA3703"/>
   </w:style>
+  <w:style w:type="character" w:styleId="UnresolvedMention">
+    <w:name w:val="Unresolved Mention"/>
+    <w:basedOn w:val="DefaultParagraphFont"/>
+    <w:uiPriority w:val="99"/>
+    <w:semiHidden/>
+    <w:unhideWhenUsed/>
+    <w:rsid w:val="005B6EF3"/>
+    <w:rPr>
+      <w:color w:val="605E5C"/>
+      <w:shd w:val="clear" w:color="auto" w:fill="E1DFDD"/>
+    </w:rPr>
+  </w:style>
 </w:styles>
 </file>
 

</xml_diff>